<commit_message>
Updated some data-names Added in the start of data simulation and analysis (only R simulation) Added in file structure for above Couples updates on experiment run file
</commit_message>
<xml_diff>
--- a/Texts.docx
+++ b/Texts.docx
@@ -93,7 +93,7 @@
       </w:tr>
       <w:tr>
         <w:trPr>
-          <w:trHeight w:val="714"/>
+          <w:trHeight w:val="3911"/>
         </w:trPr>
         <w:tc>
           <w:tcPr>
@@ -143,10 +143,7 @@
           <w:p/>
           <w:p>
             <w:r>
-              <w:t xml:space="preserve">1. </w:t>
-            </w:r>
-            <w:r>
-              <w:t xml:space="preserve">“Sewage and farmyard slurry cause serious river pollution, because </w:t>
+              <w:t xml:space="preserve">1. Sewage and farmyard slurry cause serious river pollution, because </w:t>
             </w:r>
             <w:proofErr w:type="spellStart"/>
             <w:r>
@@ -154,23 +151,10 @@
             </w:r>
             <w:proofErr w:type="spellEnd"/>
             <w:r>
-              <w:t xml:space="preserve"> bacteria multiply rapidly a</w:t>
-            </w:r>
-            <w:r>
-              <w:t>n</w:t>
-            </w:r>
-            <w:r>
-              <w:t>d consume all the water’s</w:t>
-            </w:r>
-            <w:r>
-              <w:t xml:space="preserve"> oxygen.</w:t>
-            </w:r>
-            <w:r>
-              <w:t xml:space="preserve"> Untreated sewage, often combined with industrial pollution, created a major health hazard in towns and cities and created hundreds of kilometers of fishless rivers in the 1950s.</w:t>
-            </w:r>
-            <w:r>
-              <w:t>”</w:t>
-            </w:r>
+              <w:t xml:space="preserve"> bacteria multiply rapidly and consume all the water’s oxygen. Untreated sewage, often combined with industrial pollution, created a major health hazard in towns and cities and created hundreds of kilometers of fishless rivers in the 1950s.</w:t>
+            </w:r>
+            <w:bookmarkStart w:id="0" w:name="_GoBack"/>
+            <w:bookmarkEnd w:id="0"/>
           </w:p>
           <w:p/>
         </w:tc>
@@ -221,10 +205,7 @@
           <w:p/>
           <w:p>
             <w:r>
-              <w:t xml:space="preserve">2. </w:t>
-            </w:r>
-            <w:r>
-              <w:t>They were crawling on hands and knees along a high narrow ridge that was in places only two inches wide. The path, if you could call it that, was layered with sand and loose stones that shifted whenever touched. Down to the left was a steep cliff encrusted with ice that glinted when the sun broke through the thick clouds.</w:t>
+              <w:t>2. They were crawling on hands and knees along a high narrow ridge that was in places only two inches wide. The path, if you could call it that, was layered with sand and loose stones that shifted whenever touched. Down to the left was a steep cliff encrusted with ice that glinted when the sun broke through the thick clouds.</w:t>
             </w:r>
           </w:p>
           <w:p/>
@@ -299,7 +280,13 @@
             </w:r>
             <w:proofErr w:type="spellEnd"/>
             <w:r>
-              <w:t xml:space="preserve"> weighs a ton) and its ability to erode and carry sediment downstream is enhanced dramatically as current velocity increases. This is best seen in flashy rivers. Clear water during dry-weather conditions indicates that very little sediment is being moved.” </w:t>
+              <w:t xml:space="preserve"> weighs a ton) and its ability to erode and carry sediment downstream is enhanced dramatically as current velocity increases. This is best seen in flashy rivers. Clear water during dry-weather conditions indicates that very little sediment is being</w:t>
+            </w:r>
+            <w:r>
+              <w:t xml:space="preserve"> </w:t>
+            </w:r>
+            <w:r>
+              <w:t>moved.</w:t>
             </w:r>
           </w:p>
           <w:p>
@@ -362,7 +349,13 @@
               <w:t xml:space="preserve">4. </w:t>
             </w:r>
             <w:r>
-              <w:t>Like every child of an innkeeper, Malcom had to work around the tavern, washing dishes and glasses, carrying plates of food or tankards of beer, retrieving them when they were empty. He the work for granted. The only annoyance in his life was a girl called Alice, who helped with washing the dishes. She was fifteen years old, tall and skinny, with lank dark hair that she scraped back into an unflattering ponytail.</w:t>
+              <w:t xml:space="preserve">Like every child of an innkeeper, Malcom had to work around the tavern, washing dishes and glasses, carrying plates of food or tankards of beer, retrieving them when they were empty. He </w:t>
+            </w:r>
+            <w:r>
+              <w:t xml:space="preserve">took </w:t>
+            </w:r>
+            <w:r>
+              <w:t>the work for granted. The only annoyance in his life was a girl called Alice, who helped with washing the dishes. She was fifteen years old, tall and skinny, with lank dark hair that she scraped back into an unflattering ponytail.</w:t>
             </w:r>
           </w:p>
           <w:p/>
@@ -491,10 +484,7 @@
           <w:p/>
           <w:p>
             <w:r>
-              <w:t xml:space="preserve">6. </w:t>
-            </w:r>
-            <w:r>
-              <w:t>That afternoon Malcom went to the lean-to-shed beside the house and hauled the tarpaulin off this canoe. He inspected it from stem to stem, scraping off the green slime that had accumulated during the winter, examining every inch. Norman the peacock came along to see if there was anything to eat, and shook his feathers with a rattle of displeasure when he found there wasn't.</w:t>
+              <w:t>6. That afternoon Malcom went to the lean-to-shed beside the house and hauled the tarpaulin off this canoe. He inspected it from stem to stem, scraping off the green slime that had accumulated during the winter, examining every inch. Norman the peacock came along to see if there was anything to eat, and shook his feathers with a rattle of displeasure when he found there wasn't.</w:t>
             </w:r>
           </w:p>
           <w:p/>
@@ -562,13 +552,7 @@
               <w:t xml:space="preserve">7. </w:t>
             </w:r>
             <w:r>
-              <w:t>Large White</w:t>
-            </w:r>
-            <w:r>
-              <w:t xml:space="preserve"> Butterfly</w:t>
-            </w:r>
-            <w:r>
-              <w:t>: This is the larger and more pernicious of the two cabbage white butterflies that infest kitchen gardens and farms, from the Channel Isles to Shetland. Its caterpillars are vastly destructive. They roam over Brassica crops in bands, reducing each plant to a skeleton of ribs and leaving it enveloped in the acrid smell of mustard oil.</w:t>
+              <w:t>Large White Butterfly: This is the larger and more pernicious of the two cabbage white butterflies that infest kitchen gardens and farms, from the Channel Isles to Shetland. Its caterpillars are vastly destructive. They roam over Brassica crops in bands, reducing each plant to a skeleton of ribs and leaving it enveloped in the acrid smell of mustard oil.</w:t>
             </w:r>
           </w:p>
           <w:p/>
@@ -628,7 +612,13 @@
               <w:t xml:space="preserve"> </w:t>
             </w:r>
             <w:r>
-              <w:t>Marsh led him back into the interior of the museum. The air was chalky and shafts of sunlight pierced it like a cathedral. In a vast cavernous space, Johnson saw men in white lab coats bent over greats slabs of rock, chipping bones free with small chisels. The worked carefully, he saw, and used small brushes to clean their work. In the far corner, a gigantic skeleton was being assembled, the framework of bones rising to the ceiling.</w:t>
+              <w:t>Marsh led him back into the interior of the museum. The air was chalky and shafts of sunlight pierced it like a cathedral. In a vast cavernous space, Johnson saw men in white lab coats bent over greats slabs of rock, chipping bones free with small chisels. The</w:t>
+            </w:r>
+            <w:r>
+              <w:t>y</w:t>
+            </w:r>
+            <w:r>
+              <w:t xml:space="preserve"> worked carefully, he saw, and used small brushes to clean their work. In the far corner, a gigantic skeleton was being assembled, the framework of bones rising to the ceiling.</w:t>
             </w:r>
           </w:p>
           <w:p/>
@@ -764,11 +754,6 @@
       </w:tr>
     </w:tbl>
     <w:p/>
-    <w:p/>
-    <w:p/>
-    <w:p/>
-    <w:p/>
-    <w:p/>
     <w:p>
       <w:pPr>
         <w:pStyle w:val="ListParagraph"/>
@@ -778,6 +763,7 @@
         </w:numPr>
       </w:pPr>
       <w:r>
+        <w:lastRenderedPageBreak/>
         <w:t xml:space="preserve">Rivers by Nigel Holmes &amp; Paul Raven, </w:t>
       </w:r>
       <w:proofErr w:type="spellStart"/>
@@ -976,8 +962,6 @@
       <w:r>
         <w:t xml:space="preserve">Psychology by </w:t>
       </w:r>
-      <w:bookmarkStart w:id="0" w:name="_GoBack"/>
-      <w:bookmarkEnd w:id="0"/>
       <w:proofErr w:type="spellStart"/>
       <w:r>
         <w:t>Roisberg</w:t>

</xml_diff>